<commit_message>
changes in tables and updated procedures
</commit_message>
<xml_diff>
--- a/URMS_SRS.docx
+++ b/URMS_SRS.docx
@@ -917,7 +917,16 @@
         <w:t>stored procedures</w:t>
       </w:r>
       <w:r>
-        <w:t xml:space="preserve"> for sensitive operations (approvals, auto-ID generation)</w:t>
+        <w:t xml:space="preserve"> for sensitive operations</w:t>
+      </w:r>
+      <w:r>
+        <w:t xml:space="preserve"> and sequences for </w:t>
+      </w:r>
+      <w:r>
+        <w:t>auto-ID generation</w:t>
+      </w:r>
+      <w:r>
+        <w:t>.</w:t>
       </w:r>
       <w:r>
         <w:br/>
@@ -1110,7 +1119,43 @@
         <w:spacing w:after="240"/>
       </w:pPr>
       <w:r>
-        <w:t>Passwords are encrypted (e.g., using DBMS_CRYPTO or APEX built-in security).</w:t>
+        <w:t xml:space="preserve">Passwords are </w:t>
+      </w:r>
+      <w:r>
+        <w:t>hashed</w:t>
+      </w:r>
+      <w:r>
+        <w:t xml:space="preserve"> (e.g., </w:t>
+      </w:r>
+      <w:r>
+        <w:t>Passwords are stored as salted hashes in pass (</w:t>
+      </w:r>
+      <w:proofErr w:type="gramStart"/>
+      <w:r>
+        <w:t>RAW(</w:t>
+      </w:r>
+      <w:proofErr w:type="gramEnd"/>
+      <w:r>
+        <w:t xml:space="preserve">64)) with salt in </w:t>
+      </w:r>
+      <w:proofErr w:type="spellStart"/>
+      <w:r>
+        <w:t>pass_salt</w:t>
+      </w:r>
+      <w:proofErr w:type="spellEnd"/>
+      <w:r>
+        <w:t xml:space="preserve"> (</w:t>
+      </w:r>
+      <w:proofErr w:type="gramStart"/>
+      <w:r>
+        <w:t>RAW(</w:t>
+      </w:r>
+      <w:proofErr w:type="gramEnd"/>
+      <w:r>
+        <w:t>32)).</w:t>
+      </w:r>
+      <w:r>
+        <w:t>).</w:t>
       </w:r>
       <w:r>
         <w:br/>
@@ -1178,7 +1223,13 @@
         </w:numPr>
       </w:pPr>
       <w:r>
-        <w:t>Students can apply to join projects.</w:t>
+        <w:t>Students can apply to join projects</w:t>
+      </w:r>
+      <w:r>
+        <w:t xml:space="preserve"> (Optional)</w:t>
+      </w:r>
+      <w:r>
+        <w:t>.</w:t>
       </w:r>
       <w:r>
         <w:br/>
@@ -1193,7 +1244,13 @@
         <w:spacing w:after="240"/>
       </w:pPr>
       <w:r>
-        <w:t>Admin approves project creation requests if needed.</w:t>
+        <w:t>Admin approves project creation requests if needed</w:t>
+      </w:r>
+      <w:r>
+        <w:t xml:space="preserve"> (Optional)</w:t>
+      </w:r>
+      <w:r>
+        <w:t>.</w:t>
       </w:r>
       <w:r>
         <w:br/>
@@ -1268,6 +1325,7 @@
         <w:spacing w:after="240"/>
       </w:pPr>
       <w:r>
+        <w:lastRenderedPageBreak/>
         <w:t>Notifications to students/faculty on assignment approval/rejection.</w:t>
       </w:r>
       <w:r>
@@ -1296,7 +1354,6 @@
           <w:sz w:val="26"/>
           <w:szCs w:val="26"/>
         </w:rPr>
-        <w:lastRenderedPageBreak/>
         <w:t>3.4 Funding Management</w:t>
       </w:r>
     </w:p>
@@ -1625,6 +1682,7 @@
           <w:sz w:val="34"/>
           <w:szCs w:val="34"/>
         </w:rPr>
+        <w:lastRenderedPageBreak/>
         <w:t>4. Non-functional Requirements</w:t>
       </w:r>
     </w:p>
@@ -1650,7 +1708,6 @@
           <w:sz w:val="26"/>
           <w:szCs w:val="26"/>
         </w:rPr>
-        <w:lastRenderedPageBreak/>
         <w:t>4.1 Performance</w:t>
       </w:r>
     </w:p>
@@ -1970,6 +2027,7 @@
           <w:sz w:val="26"/>
           <w:szCs w:val="26"/>
         </w:rPr>
+        <w:lastRenderedPageBreak/>
         <w:t>5.1 ER Diagram (Textual Version)</w:t>
       </w:r>
     </w:p>
@@ -1982,7 +2040,6 @@
         <w:spacing w:before="240"/>
       </w:pPr>
       <w:r>
-        <w:lastRenderedPageBreak/>
         <w:t xml:space="preserve">USERS: </w:t>
       </w:r>
       <w:proofErr w:type="spellStart"/>
@@ -2260,10 +2317,18 @@
         <w:t>AUDIT_LOGS</w:t>
       </w:r>
       <w:r>
-        <w:t xml:space="preserve"> (OPTIONAL) </w:t>
-      </w:r>
-      <w:r>
-        <w:t xml:space="preserve">: </w:t>
+        <w:t xml:space="preserve"> (OPTIONAL</w:t>
+      </w:r>
+      <w:proofErr w:type="gramStart"/>
+      <w:r>
+        <w:t xml:space="preserve">) </w:t>
+      </w:r>
+      <w:r>
+        <w:t>:</w:t>
+      </w:r>
+      <w:proofErr w:type="gramEnd"/>
+      <w:r>
+        <w:t xml:space="preserve"> </w:t>
       </w:r>
       <w:proofErr w:type="spellStart"/>
       <w:r>
@@ -2488,6 +2553,7 @@
         </w:numPr>
       </w:pPr>
       <w:r>
+        <w:lastRenderedPageBreak/>
         <w:t>Publication count by author/year.</w:t>
       </w:r>
       <w:r>
@@ -2503,7 +2569,6 @@
         <w:spacing w:after="240"/>
       </w:pPr>
       <w:r>
-        <w:lastRenderedPageBreak/>
         <w:t>Lab usage report.</w:t>
       </w:r>
       <w:r>
@@ -5662,7 +5727,6 @@
   <w:style w:type="character" w:default="1" w:styleId="DefaultParagraphFont">
     <w:name w:val="Default Paragraph Font"/>
     <w:uiPriority w:val="1"/>
-    <w:semiHidden/>
     <w:unhideWhenUsed/>
   </w:style>
   <w:style w:type="table" w:default="1" w:styleId="TableNormal">

</xml_diff>